<commit_message>
avances 18 septiembre 1
</commit_message>
<xml_diff>
--- a/documentos/Diplomado Quispe Joel.docx
+++ b/documentos/Diplomado Quispe Joel.docx
@@ -1,6 +1,6 @@
 
 <file path=word/document.xml><?xml version="1.0" encoding="utf-8"?>
-<w:document xmlns:wpc="http://schemas.microsoft.com/office/word/2010/wordprocessingCanvas" xmlns:cx="http://schemas.microsoft.com/office/drawing/2014/chartex" xmlns:cx1="http://schemas.microsoft.com/office/drawing/2015/9/8/chartex" xmlns:cx2="http://schemas.microsoft.com/office/drawing/2015/10/21/chartex" xmlns:cx3="http://schemas.microsoft.com/office/drawing/2016/5/9/chartex" xmlns:cx4="http://schemas.microsoft.com/office/drawing/2016/5/10/chartex" xmlns:cx5="http://schemas.microsoft.com/office/drawing/2016/5/11/chartex" xmlns:cx6="http://schemas.microsoft.com/office/drawing/2016/5/12/chartex" xmlns:cx7="http://schemas.microsoft.com/office/drawing/2016/5/13/chartex" xmlns:cx8="http://schemas.microsoft.com/office/drawing/2016/5/14/chartex" xmlns:mc="http://schemas.openxmlformats.org/markup-compatibility/2006" xmlns:aink="http://schemas.microsoft.com/office/drawing/2016/ink" xmlns:am3d="http://schemas.microsoft.com/office/drawing/2017/model3d" xmlns:o="urn:schemas-microsoft-com:office:office" xmlns:oel="http://schemas.microsoft.com/office/2019/extlst" xmlns:r="http://schemas.openxmlformats.org/officeDocument/2006/relationships" xmlns:m="http://schemas.openxmlformats.org/officeDocument/2006/math" xmlns:v="urn:schemas-microsoft-com:vml" xmlns:wp14="http://schemas.microsoft.com/office/word/2010/wordprocessingDrawing" xmlns:wp="http://schemas.openxmlformats.org/drawingml/2006/wordprocessingDrawing" xmlns:w10="urn:schemas-microsoft-com:office:word" xmlns:w="http://schemas.openxmlformats.org/wordprocessingml/2006/main" xmlns:w14="http://schemas.microsoft.com/office/word/2010/wordml" xmlns:w15="http://schemas.microsoft.com/office/word/2012/wordml" xmlns:w16cex="http://schemas.microsoft.com/office/word/2018/wordml/cex" xmlns:w16cid="http://schemas.microsoft.com/office/word/2016/wordml/cid" xmlns:w16="http://schemas.microsoft.com/office/word/2018/wordml" xmlns:w16du="http://schemas.microsoft.com/office/word/2023/wordml/word16du" xmlns:w16sdtdh="http://schemas.microsoft.com/office/word/2020/wordml/sdtdatahash" xmlns:w16se="http://schemas.microsoft.com/office/word/2015/wordml/symex" xmlns:wpg="http://schemas.microsoft.com/office/word/2010/wordprocessingGroup" xmlns:wpi="http://schemas.microsoft.com/office/word/2010/wordprocessingInk" xmlns:wne="http://schemas.microsoft.com/office/word/2006/wordml" xmlns:wps="http://schemas.microsoft.com/office/word/2010/wordprocessingShape" mc:Ignorable="w14 w15 w16se w16cid w16 w16cex w16sdtdh w16du wp14">
+<w:document xmlns:wpc="http://schemas.microsoft.com/office/word/2010/wordprocessingCanvas" xmlns:mc="http://schemas.openxmlformats.org/markup-compatibility/2006" xmlns:o="urn:schemas-microsoft-com:office:office" xmlns:r="http://schemas.openxmlformats.org/officeDocument/2006/relationships" xmlns:m="http://schemas.openxmlformats.org/officeDocument/2006/math" xmlns:v="urn:schemas-microsoft-com:vml" xmlns:wp14="http://schemas.microsoft.com/office/word/2010/wordprocessingDrawing" xmlns:wp="http://schemas.openxmlformats.org/drawingml/2006/wordprocessingDrawing" xmlns:w10="urn:schemas-microsoft-com:office:word" xmlns:w="http://schemas.openxmlformats.org/wordprocessingml/2006/main" xmlns:w14="http://schemas.microsoft.com/office/word/2010/wordml" xmlns:w15="http://schemas.microsoft.com/office/word/2012/wordml" xmlns:wpg="http://schemas.microsoft.com/office/word/2010/wordprocessingGroup" xmlns:wpi="http://schemas.microsoft.com/office/word/2010/wordprocessingInk" xmlns:wne="http://schemas.microsoft.com/office/word/2006/wordml" xmlns:wps="http://schemas.microsoft.com/office/word/2010/wordprocessingShape" mc:Ignorable="w14 w15 wp14">
   <w:body>
     <w:p>
       <w:pPr>
@@ -355,7 +355,7 @@
               </wp:anchor>
             </w:drawing>
           </mc:Choice>
-          <mc:Fallback>
+          <mc:Fallback xmlns:cx="http://schemas.microsoft.com/office/drawing/2014/chartex" xmlns:cx1="http://schemas.microsoft.com/office/drawing/2015/9/8/chartex" xmlns:cx2="http://schemas.microsoft.com/office/drawing/2015/10/21/chartex" xmlns:cx3="http://schemas.microsoft.com/office/drawing/2016/5/9/chartex" xmlns:cx4="http://schemas.microsoft.com/office/drawing/2016/5/10/chartex" xmlns:cx5="http://schemas.microsoft.com/office/drawing/2016/5/11/chartex" xmlns:cx6="http://schemas.microsoft.com/office/drawing/2016/5/12/chartex" xmlns:cx7="http://schemas.microsoft.com/office/drawing/2016/5/13/chartex" xmlns:cx8="http://schemas.microsoft.com/office/drawing/2016/5/14/chartex" xmlns:aink="http://schemas.microsoft.com/office/drawing/2016/ink" xmlns:am3d="http://schemas.microsoft.com/office/drawing/2017/model3d" xmlns:oel="http://schemas.microsoft.com/office/2019/extlst" xmlns:w16cex="http://schemas.microsoft.com/office/word/2018/wordml/cex" xmlns:w16cid="http://schemas.microsoft.com/office/word/2016/wordml/cid" xmlns:w16="http://schemas.microsoft.com/office/word/2018/wordml" xmlns:w16du="http://schemas.microsoft.com/office/word/2023/wordml/word16du" xmlns:w16sdtdh="http://schemas.microsoft.com/office/word/2020/wordml/sdtdatahash" xmlns:w16se="http://schemas.microsoft.com/office/word/2015/wordml/symex">
             <w:pict>
               <v:shapetype w14:anchorId="0FBE1170" id="_x0000_t202" coordsize="21600,21600" o:spt="202" path="m,l,21600r21600,l21600,xe">
                 <v:stroke joinstyle="miter"/>
@@ -393,7 +393,7 @@
                                     </pic:cNvPicPr>
                                   </pic:nvPicPr>
                                   <pic:blipFill>
-                                    <a:blip r:embed="rId5">
+                                    <a:blip r:embed="rId6">
                                       <a:extLst>
                                         <a:ext uri="{28A0092B-C50C-407E-A947-70E740481C1C}">
                                           <a14:useLocalDpi xmlns:a14="http://schemas.microsoft.com/office/drawing/2010/main" val="0"/>
@@ -840,7 +840,7 @@
               </wp:anchor>
             </w:drawing>
           </mc:Choice>
-          <mc:Fallback>
+          <mc:Fallback xmlns:cx="http://schemas.microsoft.com/office/drawing/2014/chartex" xmlns:cx1="http://schemas.microsoft.com/office/drawing/2015/9/8/chartex" xmlns:cx2="http://schemas.microsoft.com/office/drawing/2015/10/21/chartex" xmlns:cx3="http://schemas.microsoft.com/office/drawing/2016/5/9/chartex" xmlns:cx4="http://schemas.microsoft.com/office/drawing/2016/5/10/chartex" xmlns:cx5="http://schemas.microsoft.com/office/drawing/2016/5/11/chartex" xmlns:cx6="http://schemas.microsoft.com/office/drawing/2016/5/12/chartex" xmlns:cx7="http://schemas.microsoft.com/office/drawing/2016/5/13/chartex" xmlns:cx8="http://schemas.microsoft.com/office/drawing/2016/5/14/chartex" xmlns:aink="http://schemas.microsoft.com/office/drawing/2016/ink" xmlns:am3d="http://schemas.microsoft.com/office/drawing/2017/model3d" xmlns:oel="http://schemas.microsoft.com/office/2019/extlst" xmlns:w16cex="http://schemas.microsoft.com/office/word/2018/wordml/cex" xmlns:w16cid="http://schemas.microsoft.com/office/word/2016/wordml/cid" xmlns:w16="http://schemas.microsoft.com/office/word/2018/wordml" xmlns:w16du="http://schemas.microsoft.com/office/word/2023/wordml/word16du" xmlns:w16sdtdh="http://schemas.microsoft.com/office/word/2020/wordml/sdtdatahash" xmlns:w16se="http://schemas.microsoft.com/office/word/2015/wordml/symex">
             <w:pict>
               <v:shape w14:anchorId="352CE895" id="Cuadro de texto 6" o:spid="_x0000_s1027" type="#_x0000_t202" style="position:absolute;left:0;text-align:left;margin-left:108pt;margin-top:7.2pt;width:297pt;height:90pt;z-index:251660288;visibility:visible;mso-wrap-style:square;mso-width-percent:0;mso-height-percent:0;mso-wrap-distance-left:9pt;mso-wrap-distance-top:0;mso-wrap-distance-right:9pt;mso-wrap-distance-bottom:0;mso-position-horizontal:absolute;mso-position-horizontal-relative:text;mso-position-vertical:absolute;mso-position-vertical-relative:text;mso-width-percent:0;mso-height-percent:0;mso-width-relative:page;mso-height-relative:page;v-text-anchor:top" o:gfxdata="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" o:allowincell="f" stroked="f">
                 <v:textbox>
@@ -1120,7 +1120,7 @@
               </wp:anchor>
             </w:drawing>
           </mc:Choice>
-          <mc:Fallback>
+          <mc:Fallback xmlns:cx="http://schemas.microsoft.com/office/drawing/2014/chartex" xmlns:cx1="http://schemas.microsoft.com/office/drawing/2015/9/8/chartex" xmlns:cx2="http://schemas.microsoft.com/office/drawing/2015/10/21/chartex" xmlns:cx3="http://schemas.microsoft.com/office/drawing/2016/5/9/chartex" xmlns:cx4="http://schemas.microsoft.com/office/drawing/2016/5/10/chartex" xmlns:cx5="http://schemas.microsoft.com/office/drawing/2016/5/11/chartex" xmlns:cx6="http://schemas.microsoft.com/office/drawing/2016/5/12/chartex" xmlns:cx7="http://schemas.microsoft.com/office/drawing/2016/5/13/chartex" xmlns:cx8="http://schemas.microsoft.com/office/drawing/2016/5/14/chartex" xmlns:aink="http://schemas.microsoft.com/office/drawing/2016/ink" xmlns:am3d="http://schemas.microsoft.com/office/drawing/2017/model3d" xmlns:oel="http://schemas.microsoft.com/office/2019/extlst" xmlns:w16cex="http://schemas.microsoft.com/office/word/2018/wordml/cex" xmlns:w16cid="http://schemas.microsoft.com/office/word/2016/wordml/cid" xmlns:w16="http://schemas.microsoft.com/office/word/2018/wordml" xmlns:w16du="http://schemas.microsoft.com/office/word/2023/wordml/word16du" xmlns:w16sdtdh="http://schemas.microsoft.com/office/word/2020/wordml/sdtdatahash" xmlns:w16se="http://schemas.microsoft.com/office/word/2015/wordml/symex">
             <w:pict>
               <v:shape w14:anchorId="2ECFC12A" id="Cuadro de texto 2" o:spid="_x0000_s1028" type="#_x0000_t202" style="position:absolute;left:0;text-align:left;margin-left:100.95pt;margin-top:154.95pt;width:303.75pt;height:116.85pt;z-index:251662336;visibility:visible;mso-wrap-style:square;mso-width-percent:0;mso-height-percent:0;mso-wrap-distance-left:9pt;mso-wrap-distance-top:0;mso-wrap-distance-right:9pt;mso-wrap-distance-bottom:0;mso-position-horizontal:absolute;mso-position-horizontal-relative:text;mso-position-vertical:absolute;mso-position-vertical-relative:text;mso-width-percent:0;mso-height-percent:0;mso-width-relative:page;mso-height-relative:page;v-text-anchor:top" o:gfxdata="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" o:allowincell="f">
                 <v:textbox>
@@ -1293,7 +1293,7 @@
               </wp:anchor>
             </w:drawing>
           </mc:Choice>
-          <mc:Fallback>
+          <mc:Fallback xmlns:cx="http://schemas.microsoft.com/office/drawing/2014/chartex" xmlns:cx1="http://schemas.microsoft.com/office/drawing/2015/9/8/chartex" xmlns:cx2="http://schemas.microsoft.com/office/drawing/2015/10/21/chartex" xmlns:cx3="http://schemas.microsoft.com/office/drawing/2016/5/9/chartex" xmlns:cx4="http://schemas.microsoft.com/office/drawing/2016/5/10/chartex" xmlns:cx5="http://schemas.microsoft.com/office/drawing/2016/5/11/chartex" xmlns:cx6="http://schemas.microsoft.com/office/drawing/2016/5/12/chartex" xmlns:cx7="http://schemas.microsoft.com/office/drawing/2016/5/13/chartex" xmlns:cx8="http://schemas.microsoft.com/office/drawing/2016/5/14/chartex" xmlns:aink="http://schemas.microsoft.com/office/drawing/2016/ink" xmlns:am3d="http://schemas.microsoft.com/office/drawing/2017/model3d" xmlns:oel="http://schemas.microsoft.com/office/2019/extlst" xmlns:w16cex="http://schemas.microsoft.com/office/word/2018/wordml/cex" xmlns:w16cid="http://schemas.microsoft.com/office/word/2016/wordml/cid" xmlns:w16="http://schemas.microsoft.com/office/word/2018/wordml" xmlns:w16du="http://schemas.microsoft.com/office/word/2023/wordml/word16du" xmlns:w16sdtdh="http://schemas.microsoft.com/office/word/2020/wordml/sdtdatahash" xmlns:w16se="http://schemas.microsoft.com/office/word/2015/wordml/symex">
             <w:pict>
               <v:shape w14:anchorId="680DA28C" id="Cuadro de texto 5" o:spid="_x0000_s1029" type="#_x0000_t202" style="position:absolute;left:0;text-align:left;margin-left:53.85pt;margin-top:69.45pt;width:18pt;height:5in;z-index:251665408;visibility:visible;mso-wrap-style:square;mso-width-percent:0;mso-height-percent:0;mso-wrap-distance-left:9pt;mso-wrap-distance-top:0;mso-wrap-distance-right:9pt;mso-wrap-distance-bottom:0;mso-position-horizontal:absolute;mso-position-horizontal-relative:text;mso-position-vertical:absolute;mso-position-vertical-relative:text;mso-width-percent:0;mso-height-percent:0;mso-width-relative:page;mso-height-relative:page;v-text-anchor:top" o:gfxdata="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" o:allowincell="f" fillcolor="yellow" stroked="f">
                 <v:textbox>
@@ -1382,7 +1382,7 @@
               </wp:anchor>
             </w:drawing>
           </mc:Choice>
-          <mc:Fallback>
+          <mc:Fallback xmlns:cx="http://schemas.microsoft.com/office/drawing/2014/chartex" xmlns:cx1="http://schemas.microsoft.com/office/drawing/2015/9/8/chartex" xmlns:cx2="http://schemas.microsoft.com/office/drawing/2015/10/21/chartex" xmlns:cx3="http://schemas.microsoft.com/office/drawing/2016/5/9/chartex" xmlns:cx4="http://schemas.microsoft.com/office/drawing/2016/5/10/chartex" xmlns:cx5="http://schemas.microsoft.com/office/drawing/2016/5/11/chartex" xmlns:cx6="http://schemas.microsoft.com/office/drawing/2016/5/12/chartex" xmlns:cx7="http://schemas.microsoft.com/office/drawing/2016/5/13/chartex" xmlns:cx8="http://schemas.microsoft.com/office/drawing/2016/5/14/chartex" xmlns:aink="http://schemas.microsoft.com/office/drawing/2016/ink" xmlns:am3d="http://schemas.microsoft.com/office/drawing/2017/model3d" xmlns:oel="http://schemas.microsoft.com/office/2019/extlst" xmlns:w16cex="http://schemas.microsoft.com/office/word/2018/wordml/cex" xmlns:w16cid="http://schemas.microsoft.com/office/word/2016/wordml/cid" xmlns:w16="http://schemas.microsoft.com/office/word/2018/wordml" xmlns:w16du="http://schemas.microsoft.com/office/word/2023/wordml/word16du" xmlns:w16sdtdh="http://schemas.microsoft.com/office/word/2020/wordml/sdtdatahash" xmlns:w16se="http://schemas.microsoft.com/office/word/2015/wordml/symex">
             <w:pict>
               <v:shape w14:anchorId="21932886" id="Cuadro de texto 4" o:spid="_x0000_s1030" type="#_x0000_t202" style="position:absolute;left:0;text-align:left;margin-left:36pt;margin-top:69.45pt;width:18pt;height:5in;z-index:251664384;visibility:visible;mso-wrap-style:square;mso-width-percent:0;mso-height-percent:0;mso-wrap-distance-left:9pt;mso-wrap-distance-top:0;mso-wrap-distance-right:9pt;mso-wrap-distance-bottom:0;mso-position-horizontal:absolute;mso-position-horizontal-relative:text;mso-position-vertical:absolute;mso-position-vertical-relative:text;mso-width-percent:0;mso-height-percent:0;mso-width-relative:page;mso-height-relative:page;v-text-anchor:top" o:gfxdata="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" o:allowincell="f" stroked="f">
                 <v:textbox>
@@ -1471,7 +1471,7 @@
               </wp:anchor>
             </w:drawing>
           </mc:Choice>
-          <mc:Fallback>
+          <mc:Fallback xmlns:cx="http://schemas.microsoft.com/office/drawing/2014/chartex" xmlns:cx1="http://schemas.microsoft.com/office/drawing/2015/9/8/chartex" xmlns:cx2="http://schemas.microsoft.com/office/drawing/2015/10/21/chartex" xmlns:cx3="http://schemas.microsoft.com/office/drawing/2016/5/9/chartex" xmlns:cx4="http://schemas.microsoft.com/office/drawing/2016/5/10/chartex" xmlns:cx5="http://schemas.microsoft.com/office/drawing/2016/5/11/chartex" xmlns:cx6="http://schemas.microsoft.com/office/drawing/2016/5/12/chartex" xmlns:cx7="http://schemas.microsoft.com/office/drawing/2016/5/13/chartex" xmlns:cx8="http://schemas.microsoft.com/office/drawing/2016/5/14/chartex" xmlns:aink="http://schemas.microsoft.com/office/drawing/2016/ink" xmlns:am3d="http://schemas.microsoft.com/office/drawing/2017/model3d" xmlns:oel="http://schemas.microsoft.com/office/2019/extlst" xmlns:w16cex="http://schemas.microsoft.com/office/word/2018/wordml/cex" xmlns:w16cid="http://schemas.microsoft.com/office/word/2016/wordml/cid" xmlns:w16="http://schemas.microsoft.com/office/word/2018/wordml" xmlns:w16du="http://schemas.microsoft.com/office/word/2023/wordml/word16du" xmlns:w16sdtdh="http://schemas.microsoft.com/office/word/2020/wordml/sdtdatahash" xmlns:w16se="http://schemas.microsoft.com/office/word/2015/wordml/symex">
             <w:pict>
               <v:shape w14:anchorId="2E89CB83" id="Cuadro de texto 3" o:spid="_x0000_s1031" type="#_x0000_t202" style="position:absolute;left:0;text-align:left;margin-left:17.85pt;margin-top:69.45pt;width:18pt;height:5in;z-index:251663360;visibility:visible;mso-wrap-style:square;mso-width-percent:0;mso-height-percent:0;mso-wrap-distance-left:9pt;mso-wrap-distance-top:0;mso-wrap-distance-right:9pt;mso-wrap-distance-bottom:0;mso-position-horizontal:absolute;mso-position-horizontal-relative:text;mso-position-vertical:absolute;mso-position-vertical-relative:text;mso-width-percent:0;mso-height-percent:0;mso-width-relative:page;mso-height-relative:page;v-text-anchor:top" o:gfxdata="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" o:allowincell="f" fillcolor="blue" stroked="f">
                 <v:textbox>
@@ -1564,7 +1564,23 @@
                                 <w:rFonts w:ascii="Arial" w:hAnsi="Arial"/>
                                 <w:sz w:val="18"/>
                               </w:rPr>
-                              <w:t xml:space="preserve">TESTING DE SOFTWARE 5ta Version </w:t>
+                              <w:t xml:space="preserve">TESTING DE SOFTWARE 5ta </w:t>
+                            </w:r>
+                            <w:proofErr w:type="spellStart"/>
+                            <w:r>
+                              <w:rPr>
+                                <w:rFonts w:ascii="Arial" w:hAnsi="Arial"/>
+                                <w:sz w:val="18"/>
+                              </w:rPr>
+                              <w:t>Version</w:t>
+                            </w:r>
+                            <w:proofErr w:type="spellEnd"/>
+                            <w:r>
+                              <w:rPr>
+                                <w:rFonts w:ascii="Arial" w:hAnsi="Arial"/>
+                                <w:sz w:val="18"/>
+                              </w:rPr>
+                              <w:t xml:space="preserve"> </w:t>
                             </w:r>
                           </w:p>
                           <w:p>
@@ -1600,7 +1616,7 @@
               </wp:anchor>
             </w:drawing>
           </mc:Choice>
-          <mc:Fallback>
+          <mc:Fallback xmlns:cx="http://schemas.microsoft.com/office/drawing/2014/chartex" xmlns:cx1="http://schemas.microsoft.com/office/drawing/2015/9/8/chartex" xmlns:cx2="http://schemas.microsoft.com/office/drawing/2015/10/21/chartex" xmlns:cx3="http://schemas.microsoft.com/office/drawing/2016/5/9/chartex" xmlns:cx4="http://schemas.microsoft.com/office/drawing/2016/5/10/chartex" xmlns:cx5="http://schemas.microsoft.com/office/drawing/2016/5/11/chartex" xmlns:cx6="http://schemas.microsoft.com/office/drawing/2016/5/12/chartex" xmlns:cx7="http://schemas.microsoft.com/office/drawing/2016/5/13/chartex" xmlns:cx8="http://schemas.microsoft.com/office/drawing/2016/5/14/chartex" xmlns:aink="http://schemas.microsoft.com/office/drawing/2016/ink" xmlns:am3d="http://schemas.microsoft.com/office/drawing/2017/model3d" xmlns:oel="http://schemas.microsoft.com/office/2019/extlst" xmlns:w16cex="http://schemas.microsoft.com/office/word/2018/wordml/cex" xmlns:w16cid="http://schemas.microsoft.com/office/word/2016/wordml/cid" xmlns:w16="http://schemas.microsoft.com/office/word/2018/wordml" xmlns:w16du="http://schemas.microsoft.com/office/word/2023/wordml/word16du" xmlns:w16sdtdh="http://schemas.microsoft.com/office/word/2020/wordml/sdtdatahash" xmlns:w16se="http://schemas.microsoft.com/office/word/2015/wordml/symex">
             <w:pict>
               <v:shape w14:anchorId="01162CD4" id="Cuadro de texto 1" o:spid="_x0000_s1032" type="#_x0000_t202" style="position:absolute;left:0;text-align:left;margin-left:108pt;margin-top:87.45pt;width:4in;height:54pt;z-index:251661312;visibility:visible;mso-wrap-style:square;mso-width-percent:0;mso-height-percent:0;mso-wrap-distance-left:9pt;mso-wrap-distance-top:0;mso-wrap-distance-right:9pt;mso-wrap-distance-bottom:0;mso-position-horizontal:absolute;mso-position-horizontal-relative:text;mso-position-vertical:absolute;mso-position-vertical-relative:text;mso-width-percent:0;mso-height-percent:0;mso-width-relative:page;mso-height-relative:page;v-text-anchor:top" o:gfxdata="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" o:allowincell="f">
                 <v:textbox>
@@ -1682,9 +1698,9 @@
             <o:lock v:ext="edit" aspectratio="t"/>
           </v:shapetype>
           <v:shape id="_x0000_i1025" type="#_x0000_t75" style="width:112.8pt;height:141.6pt" o:ole="" fillcolor="window">
-            <v:imagedata r:id="rId6" o:title=""/>
+            <v:imagedata r:id="rId7" o:title=""/>
           </v:shape>
-          <o:OLEObject Type="Embed" ProgID="AutoCAD.Drawing.15" ShapeID="_x0000_i1025" DrawAspect="Content" ObjectID="_1788149037" r:id="rId7"/>
+          <o:OLEObject Type="Embed" ProgID="AutoCAD.Drawing.15" ShapeID="_x0000_i1025" DrawAspect="Content" ObjectID="_1788185876" r:id="rId8"/>
         </w:object>
       </w:r>
     </w:p>
@@ -1779,7 +1795,6 @@
         <w:rPr>
           <w:b/>
         </w:rPr>
-        <w:lastRenderedPageBreak/>
         <w:t xml:space="preserve">MARCO </w:t>
       </w:r>
       <w:r>
@@ -1806,6 +1821,7 @@
         <w:rPr>
           <w:b/>
         </w:rPr>
+        <w:lastRenderedPageBreak/>
         <w:t>INTRODUCCION</w:t>
       </w:r>
     </w:p>
@@ -2151,7 +2167,6 @@
         <w:jc w:val="both"/>
       </w:pPr>
       <w:r>
-        <w:lastRenderedPageBreak/>
         <w:t>Integrar el proceso de pruebas dentro del ciclo de desarrollo ágil para permitir una entrega continua y rápida de funcionalidades nuevas y actualizadas.</w:t>
       </w:r>
     </w:p>
@@ -2165,6 +2180,7 @@
         <w:jc w:val="both"/>
       </w:pPr>
       <w:r>
+        <w:lastRenderedPageBreak/>
         <w:t>Reducir el tiempo de ejecución de las pruebas y mejorar la respuesta ante cambios mediante el uso de Agile Testing.</w:t>
       </w:r>
     </w:p>
@@ -2396,7 +2412,15 @@
         <w:rPr>
           <w:b/>
         </w:rPr>
-        <w:t>DESARROLLO DE TEMA</w:t>
+        <w:t>DESARROLLO DE TE</w:t>
+      </w:r>
+      <w:bookmarkStart w:id="0" w:name="_GoBack"/>
+      <w:bookmarkEnd w:id="0"/>
+      <w:r>
+        <w:rPr>
+          <w:b/>
+        </w:rPr>
+        <w:t>MA</w:t>
       </w:r>
     </w:p>
     <w:p>
@@ -2416,7 +2440,7 @@
         <w:rPr>
           <w:b/>
         </w:rPr>
-        <w:t>Modelo Funcional</w:t>
+        <w:t>MODELO FUNCIONAL</w:t>
       </w:r>
     </w:p>
     <w:p>
@@ -2469,13 +2493,52 @@
     </w:p>
     <w:p>
       <w:pPr>
-        <w:pStyle w:val="Prrafodelista"/>
-        <w:ind w:left="1428"/>
         <w:jc w:val="both"/>
         <w:rPr>
           <w:b/>
         </w:rPr>
       </w:pPr>
+      <w:r>
+        <w:rPr>
+          <w:noProof/>
+        </w:rPr>
+        <w:lastRenderedPageBreak/>
+        <w:drawing>
+          <wp:inline distT="0" distB="0" distL="0" distR="0" wp14:anchorId="6A1BADC1" wp14:editId="3D14F260">
+            <wp:extent cx="5983879" cy="2964180"/>
+            <wp:effectExtent l="0" t="0" r="0" b="7620"/>
+            <wp:docPr id="8" name="Imagen 8"/>
+            <wp:cNvGraphicFramePr>
+              <a:graphicFrameLocks xmlns:a="http://schemas.openxmlformats.org/drawingml/2006/main" noChangeAspect="1"/>
+            </wp:cNvGraphicFramePr>
+            <a:graphic xmlns:a="http://schemas.openxmlformats.org/drawingml/2006/main">
+              <a:graphicData uri="http://schemas.openxmlformats.org/drawingml/2006/picture">
+                <pic:pic xmlns:pic="http://schemas.openxmlformats.org/drawingml/2006/picture">
+                  <pic:nvPicPr>
+                    <pic:cNvPr id="1" name=""/>
+                    <pic:cNvPicPr/>
+                  </pic:nvPicPr>
+                  <pic:blipFill>
+                    <a:blip r:embed="rId9"/>
+                    <a:stretch>
+                      <a:fillRect/>
+                    </a:stretch>
+                  </pic:blipFill>
+                  <pic:spPr>
+                    <a:xfrm>
+                      <a:off x="0" y="0"/>
+                      <a:ext cx="5993196" cy="2968795"/>
+                    </a:xfrm>
+                    <a:prstGeom prst="rect">
+                      <a:avLst/>
+                    </a:prstGeom>
+                  </pic:spPr>
+                </pic:pic>
+              </a:graphicData>
+            </a:graphic>
+          </wp:inline>
+        </w:drawing>
+      </w:r>
     </w:p>
     <w:p>
       <w:pPr>
@@ -2550,6 +2613,12 @@
           <w:b/>
         </w:rPr>
       </w:pPr>
+      <w:r>
+        <w:rPr>
+          <w:b/>
+        </w:rPr>
+        <w:t>Subida de lecturas a servidor</w:t>
+      </w:r>
     </w:p>
     <w:p>
       <w:pPr>
@@ -2564,25 +2633,11 @@
           <w:b/>
         </w:rPr>
       </w:pPr>
-    </w:p>
-    <w:p>
-      <w:pPr>
-        <w:pStyle w:val="Prrafodelista"/>
-        <w:numPr>
-          <w:ilvl w:val="2"/>
-          <w:numId w:val="9"/>
-        </w:numPr>
-        <w:ind w:left="1428"/>
-        <w:jc w:val="both"/>
+      <w:r>
         <w:rPr>
           <w:b/>
         </w:rPr>
-      </w:pPr>
-      <w:r>
-        <w:rPr>
-          <w:b/>
-        </w:rPr>
-        <w:t>Casos de prueba</w:t>
+        <w:t>CASOS DE PRUEBA</w:t>
       </w:r>
     </w:p>
     <w:sectPr>
@@ -2596,7 +2651,7 @@
 </file>
 
 <file path=word/numbering.xml><?xml version="1.0" encoding="utf-8"?>
-<w:numbering xmlns:wpc="http://schemas.microsoft.com/office/word/2010/wordprocessingCanvas" xmlns:cx="http://schemas.microsoft.com/office/drawing/2014/chartex" xmlns:cx1="http://schemas.microsoft.com/office/drawing/2015/9/8/chartex" xmlns:cx2="http://schemas.microsoft.com/office/drawing/2015/10/21/chartex" xmlns:cx3="http://schemas.microsoft.com/office/drawing/2016/5/9/chartex" xmlns:cx4="http://schemas.microsoft.com/office/drawing/2016/5/10/chartex" xmlns:cx5="http://schemas.microsoft.com/office/drawing/2016/5/11/chartex" xmlns:cx6="http://schemas.microsoft.com/office/drawing/2016/5/12/chartex" xmlns:cx7="http://schemas.microsoft.com/office/drawing/2016/5/13/chartex" xmlns:cx8="http://schemas.microsoft.com/office/drawing/2016/5/14/chartex" xmlns:mc="http://schemas.openxmlformats.org/markup-compatibility/2006" xmlns:aink="http://schemas.microsoft.com/office/drawing/2016/ink" xmlns:am3d="http://schemas.microsoft.com/office/drawing/2017/model3d" xmlns:o="urn:schemas-microsoft-com:office:office" xmlns:oel="http://schemas.microsoft.com/office/2019/extlst" xmlns:r="http://schemas.openxmlformats.org/officeDocument/2006/relationships" xmlns:m="http://schemas.openxmlformats.org/officeDocument/2006/math" xmlns:v="urn:schemas-microsoft-com:vml" xmlns:wp14="http://schemas.microsoft.com/office/word/2010/wordprocessingDrawing" xmlns:wp="http://schemas.openxmlformats.org/drawingml/2006/wordprocessingDrawing" xmlns:w10="urn:schemas-microsoft-com:office:word" xmlns:w="http://schemas.openxmlformats.org/wordprocessingml/2006/main" xmlns:w14="http://schemas.microsoft.com/office/word/2010/wordml" xmlns:w15="http://schemas.microsoft.com/office/word/2012/wordml" xmlns:w16cex="http://schemas.microsoft.com/office/word/2018/wordml/cex" xmlns:w16cid="http://schemas.microsoft.com/office/word/2016/wordml/cid" xmlns:w16="http://schemas.microsoft.com/office/word/2018/wordml" xmlns:w16du="http://schemas.microsoft.com/office/word/2023/wordml/word16du" xmlns:w16sdtdh="http://schemas.microsoft.com/office/word/2020/wordml/sdtdatahash" xmlns:w16se="http://schemas.microsoft.com/office/word/2015/wordml/symex" xmlns:wpg="http://schemas.microsoft.com/office/word/2010/wordprocessingGroup" xmlns:wpi="http://schemas.microsoft.com/office/word/2010/wordprocessingInk" xmlns:wne="http://schemas.microsoft.com/office/word/2006/wordml" xmlns:wps="http://schemas.microsoft.com/office/word/2010/wordprocessingShape" mc:Ignorable="w14 w15 w16se w16cid w16 w16cex w16sdtdh w16du wp14">
+<w:numbering xmlns:wpc="http://schemas.microsoft.com/office/word/2010/wordprocessingCanvas" xmlns:mc="http://schemas.openxmlformats.org/markup-compatibility/2006" xmlns:o="urn:schemas-microsoft-com:office:office" xmlns:r="http://schemas.openxmlformats.org/officeDocument/2006/relationships" xmlns:m="http://schemas.openxmlformats.org/officeDocument/2006/math" xmlns:v="urn:schemas-microsoft-com:vml" xmlns:wp14="http://schemas.microsoft.com/office/word/2010/wordprocessingDrawing" xmlns:wp="http://schemas.openxmlformats.org/drawingml/2006/wordprocessingDrawing" xmlns:w10="urn:schemas-microsoft-com:office:word" xmlns:w="http://schemas.openxmlformats.org/wordprocessingml/2006/main" xmlns:w14="http://schemas.microsoft.com/office/word/2010/wordml" xmlns:w15="http://schemas.microsoft.com/office/word/2012/wordml" xmlns:wpg="http://schemas.microsoft.com/office/word/2010/wordprocessingGroup" xmlns:wpi="http://schemas.microsoft.com/office/word/2010/wordprocessingInk" xmlns:wne="http://schemas.microsoft.com/office/word/2006/wordml" xmlns:wps="http://schemas.microsoft.com/office/word/2010/wordprocessingShape" mc:Ignorable="w14 w15 wp14">
   <w:abstractNum w:abstractNumId="0" w15:restartNumberingAfterBreak="0">
     <w:nsid w:val="0BD5266E"/>
     <w:multiLevelType w:val="multilevel"/>
@@ -4493,62 +4548,62 @@
       </w:rPr>
     </w:lvl>
   </w:abstractNum>
-  <w:num w:numId="1" w16cid:durableId="978218874">
+  <w:num w:numId="1">
     <w:abstractNumId w:val="9"/>
   </w:num>
-  <w:num w:numId="2" w16cid:durableId="1894003861">
+  <w:num w:numId="2">
     <w:abstractNumId w:val="5"/>
   </w:num>
-  <w:num w:numId="3" w16cid:durableId="1617441031">
+  <w:num w:numId="3">
     <w:abstractNumId w:val="14"/>
   </w:num>
-  <w:num w:numId="4" w16cid:durableId="417098768">
+  <w:num w:numId="4">
     <w:abstractNumId w:val="7"/>
   </w:num>
-  <w:num w:numId="5" w16cid:durableId="1083449773">
+  <w:num w:numId="5">
     <w:abstractNumId w:val="1"/>
   </w:num>
-  <w:num w:numId="6" w16cid:durableId="52775607">
+  <w:num w:numId="6">
     <w:abstractNumId w:val="15"/>
   </w:num>
-  <w:num w:numId="7" w16cid:durableId="1085342676">
+  <w:num w:numId="7">
     <w:abstractNumId w:val="3"/>
   </w:num>
-  <w:num w:numId="8" w16cid:durableId="1013193556">
+  <w:num w:numId="8">
     <w:abstractNumId w:val="13"/>
   </w:num>
-  <w:num w:numId="9" w16cid:durableId="463502691">
+  <w:num w:numId="9">
     <w:abstractNumId w:val="8"/>
   </w:num>
-  <w:num w:numId="10" w16cid:durableId="975258019">
+  <w:num w:numId="10">
     <w:abstractNumId w:val="12"/>
   </w:num>
-  <w:num w:numId="11" w16cid:durableId="1450584406">
+  <w:num w:numId="11">
     <w:abstractNumId w:val="16"/>
   </w:num>
-  <w:num w:numId="12" w16cid:durableId="2130273646">
+  <w:num w:numId="12">
     <w:abstractNumId w:val="6"/>
   </w:num>
-  <w:num w:numId="13" w16cid:durableId="1633437441">
+  <w:num w:numId="13">
     <w:abstractNumId w:val="4"/>
   </w:num>
-  <w:num w:numId="14" w16cid:durableId="1480611319">
+  <w:num w:numId="14">
     <w:abstractNumId w:val="10"/>
   </w:num>
-  <w:num w:numId="15" w16cid:durableId="1089036828">
+  <w:num w:numId="15">
     <w:abstractNumId w:val="11"/>
   </w:num>
-  <w:num w:numId="16" w16cid:durableId="1435126074">
+  <w:num w:numId="16">
     <w:abstractNumId w:val="0"/>
   </w:num>
-  <w:num w:numId="17" w16cid:durableId="1927112475">
+  <w:num w:numId="17">
     <w:abstractNumId w:val="2"/>
   </w:num>
 </w:numbering>
 </file>
 
 <file path=word/styles.xml><?xml version="1.0" encoding="utf-8"?>
-<w:styles xmlns:mc="http://schemas.openxmlformats.org/markup-compatibility/2006" xmlns:r="http://schemas.openxmlformats.org/officeDocument/2006/relationships" xmlns:w="http://schemas.openxmlformats.org/wordprocessingml/2006/main" xmlns:w14="http://schemas.microsoft.com/office/word/2010/wordml" xmlns:w15="http://schemas.microsoft.com/office/word/2012/wordml" xmlns:w16cex="http://schemas.microsoft.com/office/word/2018/wordml/cex" xmlns:w16cid="http://schemas.microsoft.com/office/word/2016/wordml/cid" xmlns:w16="http://schemas.microsoft.com/office/word/2018/wordml" xmlns:w16du="http://schemas.microsoft.com/office/word/2023/wordml/word16du" xmlns:w16sdtdh="http://schemas.microsoft.com/office/word/2020/wordml/sdtdatahash" xmlns:w16se="http://schemas.microsoft.com/office/word/2015/wordml/symex" mc:Ignorable="w14 w15 w16se w16cid w16 w16cex w16sdtdh w16du">
+<w:styles xmlns:mc="http://schemas.openxmlformats.org/markup-compatibility/2006" xmlns:r="http://schemas.openxmlformats.org/officeDocument/2006/relationships" xmlns:w="http://schemas.openxmlformats.org/wordprocessingml/2006/main" xmlns:w14="http://schemas.microsoft.com/office/word/2010/wordml" xmlns:w15="http://schemas.microsoft.com/office/word/2012/wordml" mc:Ignorable="w14 w15">
   <w:docDefaults>
     <w:rPrDefault>
       <w:rPr>
@@ -4564,7 +4619,7 @@
       </w:pPr>
     </w:pPrDefault>
   </w:docDefaults>
-  <w:latentStyles w:defLockedState="0" w:defUIPriority="99" w:defSemiHidden="0" w:defUnhideWhenUsed="0" w:defQFormat="0" w:count="376">
+  <w:latentStyles w:defLockedState="0" w:defUIPriority="99" w:defSemiHidden="0" w:defUnhideWhenUsed="0" w:defQFormat="0" w:count="371">
     <w:lsdException w:name="Normal" w:uiPriority="0" w:qFormat="1"/>
     <w:lsdException w:name="heading 1" w:uiPriority="9" w:qFormat="1"/>
     <w:lsdException w:name="heading 2" w:semiHidden="1" w:uiPriority="9" w:unhideWhenUsed="1" w:qFormat="1"/>
@@ -4936,11 +4991,6 @@
     <w:lsdException w:name="List Table 5 Dark Accent 6" w:uiPriority="50"/>
     <w:lsdException w:name="List Table 6 Colorful Accent 6" w:uiPriority="51"/>
     <w:lsdException w:name="List Table 7 Colorful Accent 6" w:uiPriority="52"/>
-    <w:lsdException w:name="Mention" w:semiHidden="1" w:unhideWhenUsed="1"/>
-    <w:lsdException w:name="Smart Hyperlink" w:semiHidden="1" w:unhideWhenUsed="1"/>
-    <w:lsdException w:name="Hashtag" w:semiHidden="1" w:unhideWhenUsed="1"/>
-    <w:lsdException w:name="Unresolved Mention" w:semiHidden="1" w:unhideWhenUsed="1"/>
-    <w:lsdException w:name="Smart Link" w:semiHidden="1" w:unhideWhenUsed="1"/>
   </w:latentStyles>
   <w:style w:type="paragraph" w:default="1" w:styleId="Normal">
     <w:name w:val="Normal"/>

</xml_diff>